<commit_message>
Updated file (8) 10.10.22
</commit_message>
<xml_diff>
--- a/LR2/109.docx
+++ b/LR2/109.docx
@@ -203,14 +203,6 @@
         </w:rPr>
         <w:t>х о приключениях Человека-Паука. Я вообще не помню, что это было, разве что Кингпин с его злым смехом. Я всегда мечтал научиться смеяться так же.</w:t>
       </w:r>
-      <w:r>
-        <w:rPr>
-          <w:rFonts w:ascii="Calibri" w:hAnsi="Calibri" w:cs="Calibri"/>
-          <w:color w:val="000000"/>
-          <w:lang w:val="ru-RU"/>
-        </w:rPr>
-        <w:t xml:space="preserve"> </w:t>
-      </w:r>
     </w:p>
     <w:p>
       <w:pPr>
@@ -240,7 +232,97 @@
           <w:szCs w:val="28"/>
           <w:lang w:val="ru-RU"/>
         </w:rPr>
-        <w:t>... э... понятия не имею, кто ее сделал, и уж тем более не знаю, кто в нее играл. Я знаю, что в интернете появилось много мемов с этим актером. Что было в этой трилогии? «Враг в отражении» запомнился холодными танцами и идиотской смертью Гарри. Черт... Я должен взять себе за правило: "не пытайтесь убить Человека-паука". Ничем хорошим для меня ни в одной из версий канона, похоже, это не закончится.</w:t>
+        <w:t>... э...</w:t>
+      </w:r>
+      <w:r>
+        <w:rPr>
+          <w:rFonts w:ascii="Times New Roman" w:hAnsi="Times New Roman" w:cs="Times New Roman"/>
+          <w:sz w:val="28"/>
+          <w:szCs w:val="28"/>
+          <w:lang w:val="ru-RU"/>
+        </w:rPr>
+        <w:t xml:space="preserve"> </w:t>
+      </w:r>
+      <w:r>
+        <w:rPr>
+          <w:rFonts w:ascii="Times New Roman" w:hAnsi="Times New Roman" w:cs="Times New Roman"/>
+          <w:sz w:val="28"/>
+          <w:szCs w:val="28"/>
+          <w:lang w:val="ru-RU"/>
+        </w:rPr>
+        <w:t>понятия не имею, кто ее сделал, и уж тем более не знаю, кто в нее играл. Я знаю,</w:t>
+      </w:r>
+      <w:r>
+        <w:rPr>
+          <w:rFonts w:ascii="Times New Roman" w:hAnsi="Times New Roman" w:cs="Times New Roman"/>
+          <w:sz w:val="28"/>
+          <w:szCs w:val="28"/>
+          <w:lang w:val="ru-RU"/>
+        </w:rPr>
+        <w:t xml:space="preserve"> </w:t>
+      </w:r>
+      <w:r>
+        <w:rPr>
+          <w:rFonts w:ascii="Times New Roman" w:hAnsi="Times New Roman" w:cs="Times New Roman"/>
+          <w:sz w:val="28"/>
+          <w:szCs w:val="28"/>
+          <w:lang w:val="ru-RU"/>
+        </w:rPr>
+        <w:t>что в интернете появилось много мемов с этим актером. Что было в этой трилогии?</w:t>
+      </w:r>
+      <w:r>
+        <w:rPr>
+          <w:rFonts w:ascii="Times New Roman" w:hAnsi="Times New Roman" w:cs="Times New Roman"/>
+          <w:sz w:val="28"/>
+          <w:szCs w:val="28"/>
+          <w:lang w:val="ru-RU"/>
+        </w:rPr>
+        <w:t xml:space="preserve"> </w:t>
+      </w:r>
+      <w:r>
+        <w:rPr>
+          <w:rFonts w:ascii="Times New Roman" w:hAnsi="Times New Roman" w:cs="Times New Roman"/>
+          <w:sz w:val="28"/>
+          <w:szCs w:val="28"/>
+          <w:lang w:val="ru-RU"/>
+        </w:rPr>
+        <w:t>«Враг в отражении» запомнился холодными танцами и идиотской смертью Гарри.</w:t>
+      </w:r>
+      <w:r>
+        <w:rPr>
+          <w:rFonts w:ascii="Times New Roman" w:hAnsi="Times New Roman" w:cs="Times New Roman"/>
+          <w:sz w:val="28"/>
+          <w:szCs w:val="28"/>
+          <w:lang w:val="ru-RU"/>
+        </w:rPr>
+        <w:t xml:space="preserve"> </w:t>
+      </w:r>
+      <w:r>
+        <w:rPr>
+          <w:rFonts w:ascii="Times New Roman" w:hAnsi="Times New Roman" w:cs="Times New Roman"/>
+          <w:sz w:val="28"/>
+          <w:szCs w:val="28"/>
+          <w:lang w:val="ru-RU"/>
+        </w:rPr>
+        <w:t>Черт... Я должен взять себе за правило: "не пытайтесь убить Человека-паука".</w:t>
+      </w:r>
+      <w:r>
+        <w:rPr>
+          <w:rFonts w:ascii="Times New Roman" w:hAnsi="Times New Roman" w:cs="Times New Roman"/>
+          <w:sz w:val="28"/>
+          <w:szCs w:val="28"/>
+          <w:lang w:val="ru-RU"/>
+        </w:rPr>
+        <w:t xml:space="preserve"> </w:t>
+      </w:r>
+      <w:r>
+        <w:rPr>
+          <w:rFonts w:ascii="Times New Roman" w:hAnsi="Times New Roman" w:cs="Times New Roman"/>
+          <w:sz w:val="28"/>
+          <w:szCs w:val="28"/>
+          <w:lang w:val="ru-RU"/>
+        </w:rPr>
+        <w:t>Ничем хорошим для меня ни в одной из версий канона, похоже, это не закончится.</w:t>
       </w:r>
     </w:p>
     <w:p>
@@ -333,7 +415,25 @@
           <w:szCs w:val="28"/>
           <w:lang w:val="ru-RU"/>
         </w:rPr>
-        <w:t xml:space="preserve"> все еще там. А то, что нам показывают в последних фильмах, мне совсем не нравится. Прямо как в Мстителях. Для супергероев, конечно, не все так плохо, а вот для обычных людей... Ладно, пока пропустим. Что у нас</w:t>
+        <w:t xml:space="preserve"> все еще там. А то, что нам показывают в последних фильмах,</w:t>
+      </w:r>
+      <w:r>
+        <w:rPr>
+          <w:rFonts w:ascii="Times New Roman" w:hAnsi="Times New Roman" w:cs="Times New Roman"/>
+          <w:sz w:val="28"/>
+          <w:szCs w:val="28"/>
+          <w:lang w:val="ru-RU"/>
+        </w:rPr>
+        <w:t xml:space="preserve"> </w:t>
+      </w:r>
+      <w:r>
+        <w:rPr>
+          <w:rFonts w:ascii="Times New Roman" w:hAnsi="Times New Roman" w:cs="Times New Roman"/>
+          <w:sz w:val="28"/>
+          <w:szCs w:val="28"/>
+          <w:lang w:val="ru-RU"/>
+        </w:rPr>
+        <w:t>мне совсем не нравится. Прямо как в Мстителях. Для супергероев, конечно, не все так плохо, а вот для обычных людей... Ладно, пока пропустим. Что у нас</w:t>
       </w:r>
       <w:r>
         <w:rPr>
@@ -409,7 +509,25 @@
           <w:szCs w:val="28"/>
           <w:lang w:val="ru-RU"/>
         </w:rPr>
-        <w:t>. Хотя бы фрагменты. Потому что они только прошли. Относительно.</w:t>
+        <w:t>. Хотя бы фрагменты. Потому что они только</w:t>
+      </w:r>
+      <w:r>
+        <w:rPr>
+          <w:rFonts w:ascii="Times New Roman" w:hAnsi="Times New Roman" w:cs="Times New Roman"/>
+          <w:sz w:val="28"/>
+          <w:szCs w:val="28"/>
+          <w:lang w:val="ru-RU"/>
+        </w:rPr>
+        <w:t xml:space="preserve"> что</w:t>
+      </w:r>
+      <w:r>
+        <w:rPr>
+          <w:rFonts w:ascii="Times New Roman" w:hAnsi="Times New Roman" w:cs="Times New Roman"/>
+          <w:sz w:val="28"/>
+          <w:szCs w:val="28"/>
+          <w:lang w:val="ru-RU"/>
+        </w:rPr>
+        <w:t xml:space="preserve"> прошли. Относительно.</w:t>
       </w:r>
     </w:p>
     <w:p>
@@ -886,7 +1004,25 @@
           <w:szCs w:val="28"/>
           <w:lang w:val="ru-RU"/>
         </w:rPr>
-        <w:t xml:space="preserve">ХОРОШО. Сейчас для меня важно следующее: Человек-Паук скоро появится на горизонте. И это будет отправной точкой, потому что впоследствии, вне зависимости от </w:t>
+        <w:t>ХОРОШО. Сейчас для меня важно следующее: Человек</w:t>
+      </w:r>
+      <w:r>
+        <w:rPr>
+          <w:rFonts w:ascii="Times New Roman" w:hAnsi="Times New Roman" w:cs="Times New Roman"/>
+          <w:sz w:val="28"/>
+          <w:szCs w:val="28"/>
+          <w:lang w:val="ru-RU"/>
+        </w:rPr>
+        <w:t>-</w:t>
+      </w:r>
+      <w:r>
+        <w:rPr>
+          <w:rFonts w:ascii="Times New Roman" w:hAnsi="Times New Roman" w:cs="Times New Roman"/>
+          <w:sz w:val="28"/>
+          <w:szCs w:val="28"/>
+          <w:lang w:val="ru-RU"/>
+        </w:rPr>
+        <w:t xml:space="preserve">Паук скоро появится на горизонте. И это будет отправной точкой, потому что впоследствии, вне зависимости от </w:t>
       </w:r>
       <w:r>
         <w:rPr>
@@ -904,7 +1040,25 @@
           <w:szCs w:val="28"/>
           <w:lang w:val="ru-RU"/>
         </w:rPr>
-        <w:t>канонический версии</w:t>
+        <w:t>каноническ</w:t>
+      </w:r>
+      <w:r>
+        <w:rPr>
+          <w:rFonts w:ascii="Times New Roman" w:hAnsi="Times New Roman" w:cs="Times New Roman"/>
+          <w:sz w:val="28"/>
+          <w:szCs w:val="28"/>
+          <w:lang w:val="ru-RU"/>
+        </w:rPr>
+        <w:t>о</w:t>
+      </w:r>
+      <w:r>
+        <w:rPr>
+          <w:rFonts w:ascii="Times New Roman" w:hAnsi="Times New Roman" w:cs="Times New Roman"/>
+          <w:sz w:val="28"/>
+          <w:szCs w:val="28"/>
+          <w:lang w:val="ru-RU"/>
+        </w:rPr>
+        <w:t>й версии</w:t>
       </w:r>
       <w:r>
         <w:rPr>
@@ -1002,16 +1156,7 @@
           <w:szCs w:val="28"/>
           <w:lang w:val="ru-RU"/>
         </w:rPr>
-        <w:t>–</w:t>
-      </w:r>
-      <w:r>
-        <w:rPr>
-          <w:rFonts w:ascii="Times New Roman" w:hAnsi="Times New Roman" w:cs="Times New Roman"/>
-          <w:sz w:val="28"/>
-          <w:szCs w:val="28"/>
-          <w:lang w:val="ru-RU"/>
-        </w:rPr>
-        <w:t>–</w:t>
+        <w:t>-</w:t>
       </w:r>
       <w:r>
         <w:rPr>
@@ -1038,16 +1183,24 @@
           <w:szCs w:val="28"/>
           <w:lang w:val="ru-RU"/>
         </w:rPr>
-        <w:t xml:space="preserve"> С другой стороны, черт его знает, что будет в этих руках. Согласно последнему фильму, только ДНК Паркера достаточно безопасно взаимодействуют с генами паука. Он угрожает мне быстрой, но очень мучительной смертью. Хотя, возможно, со старейшиной Паркером </w:t>
-      </w:r>
-      <w:r>
-        <w:rPr>
-          <w:rFonts w:ascii="Times New Roman" w:hAnsi="Times New Roman" w:cs="Times New Roman"/>
-          <w:sz w:val="28"/>
-          <w:szCs w:val="28"/>
-          <w:lang w:val="ru-RU"/>
-        </w:rPr>
-        <w:lastRenderedPageBreak/>
+        <w:t xml:space="preserve"> С другой стороны, черт его знает, что будет в этих руках. Согласно последнему фильму, только ДНК Паркера достаточно безопасно взаимодействуют с генами паука. Он угрожает мне быстрой, но очень мучительной смертью. Хотя, возможно, со старейшиной Паркером</w:t>
+      </w:r>
+      <w:r>
+        <w:rPr>
+          <w:rFonts w:ascii="Times New Roman" w:hAnsi="Times New Roman" w:cs="Times New Roman"/>
+          <w:sz w:val="28"/>
+          <w:szCs w:val="28"/>
+          <w:lang w:val="ru-RU"/>
+        </w:rPr>
+        <w:t xml:space="preserve"> </w:t>
+      </w:r>
+      <w:r>
+        <w:rPr>
+          <w:rFonts w:ascii="Times New Roman" w:hAnsi="Times New Roman" w:cs="Times New Roman"/>
+          <w:sz w:val="28"/>
+          <w:szCs w:val="28"/>
+          <w:lang w:val="ru-RU"/>
+        </w:rPr>
         <w:t xml:space="preserve">удастся ужиться, потому что, насколько я знаю, он еще жив. Как долго </w:t>
       </w:r>
       <w:r>

</xml_diff>

<commit_message>
Updated file (9) 17.10.22
</commit_message>
<xml_diff>
--- a/LR2/109.docx
+++ b/LR2/109.docx
@@ -286,7 +286,34 @@
           <w:szCs w:val="28"/>
           <w:lang w:val="ru-RU"/>
         </w:rPr>
-        <w:t>«Враг в отражении» запомнился холодными танцами и идиотской смертью Гарри.</w:t>
+        <w:t>"</w:t>
+      </w:r>
+      <w:r>
+        <w:rPr>
+          <w:rFonts w:ascii="Times New Roman" w:hAnsi="Times New Roman" w:cs="Times New Roman"/>
+          <w:sz w:val="28"/>
+          <w:szCs w:val="28"/>
+          <w:lang w:val="ru-RU"/>
+        </w:rPr>
+        <w:t>Враг в отражении</w:t>
+      </w:r>
+      <w:r>
+        <w:rPr>
+          <w:rFonts w:ascii="Times New Roman" w:hAnsi="Times New Roman" w:cs="Times New Roman"/>
+          <w:sz w:val="28"/>
+          <w:szCs w:val="28"/>
+          <w:lang w:val="ru-RU"/>
+        </w:rPr>
+        <w:t>"</w:t>
+      </w:r>
+      <w:r>
+        <w:rPr>
+          <w:rFonts w:ascii="Times New Roman" w:hAnsi="Times New Roman" w:cs="Times New Roman"/>
+          <w:sz w:val="28"/>
+          <w:szCs w:val="28"/>
+          <w:lang w:val="ru-RU"/>
+        </w:rPr>
+        <w:t xml:space="preserve"> запомнился холодными танцами и идиотской смертью Гарри.</w:t>
       </w:r>
       <w:r>
         <w:rPr>
@@ -388,7 +415,7 @@
           <w:szCs w:val="28"/>
           <w:lang w:val="ru-RU"/>
         </w:rPr>
-        <w:t>«</w:t>
+        <w:t>"</w:t>
       </w:r>
       <w:r>
         <w:rPr>
@@ -406,7 +433,7 @@
           <w:szCs w:val="28"/>
           <w:lang w:val="ru-RU"/>
         </w:rPr>
-        <w:t>»</w:t>
+        <w:t>"</w:t>
       </w:r>
       <w:r>
         <w:rPr>
@@ -482,7 +509,7 @@
           <w:szCs w:val="28"/>
           <w:lang w:val="ru-RU"/>
         </w:rPr>
-        <w:t>«</w:t>
+        <w:t>"</w:t>
       </w:r>
       <w:r>
         <w:rPr>
@@ -500,7 +527,7 @@
           <w:szCs w:val="28"/>
           <w:lang w:val="ru-RU"/>
         </w:rPr>
-        <w:t>»</w:t>
+        <w:t>"</w:t>
       </w:r>
       <w:r>
         <w:rPr>
@@ -1183,7 +1210,25 @@
           <w:szCs w:val="28"/>
           <w:lang w:val="ru-RU"/>
         </w:rPr>
-        <w:t xml:space="preserve"> С другой стороны, черт его знает, что будет в этих руках. Согласно последнему фильму, только ДНК Паркера достаточно безопасно взаимодействуют с генами паука. Он угрожает мне быстрой, но очень мучительной смертью. Хотя, возможно, со старейшиной Паркером</w:t>
+        <w:t xml:space="preserve"> С другой стороны, черт его знает, что будет в этих руках. Согласно последнему фильму, только ДНК Паркера достаточно безопасно взаимодейству</w:t>
+      </w:r>
+      <w:r>
+        <w:rPr>
+          <w:rFonts w:ascii="Times New Roman" w:hAnsi="Times New Roman" w:cs="Times New Roman"/>
+          <w:sz w:val="28"/>
+          <w:szCs w:val="28"/>
+          <w:lang w:val="ru-RU"/>
+        </w:rPr>
+        <w:t>е</w:t>
+      </w:r>
+      <w:r>
+        <w:rPr>
+          <w:rFonts w:ascii="Times New Roman" w:hAnsi="Times New Roman" w:cs="Times New Roman"/>
+          <w:sz w:val="28"/>
+          <w:szCs w:val="28"/>
+          <w:lang w:val="ru-RU"/>
+        </w:rPr>
+        <w:t>т с генами паука. Он угрожает мне быстрой, но очень мучительной смертью. Хотя, возможно, со старейшиной Паркером</w:t>
       </w:r>
       <w:r>
         <w:rPr>
@@ -1201,6 +1246,7 @@
           <w:szCs w:val="28"/>
           <w:lang w:val="ru-RU"/>
         </w:rPr>
+        <w:lastRenderedPageBreak/>
         <w:t xml:space="preserve">удастся ужиться, потому что, насколько я знаю, он еще жив. Как долго </w:t>
       </w:r>
       <w:r>
@@ -1677,17 +1723,17 @@
     <w:lsdException w:name="Unresolved Mention" w:semiHidden="1" w:unhideWhenUsed="1"/>
     <w:lsdException w:name="Smart Link" w:semiHidden="1" w:unhideWhenUsed="1"/>
   </w:latentStyles>
-  <w:style w:type="paragraph" w:default="1" w:styleId="Normal">
+  <w:style w:type="paragraph" w:default="1" w:styleId="a">
     <w:name w:val="Normal"/>
     <w:qFormat/>
   </w:style>
-  <w:style w:type="character" w:default="1" w:styleId="DefaultParagraphFont">
+  <w:style w:type="character" w:default="1" w:styleId="a0">
     <w:name w:val="Default Paragraph Font"/>
     <w:uiPriority w:val="1"/>
     <w:semiHidden/>
     <w:unhideWhenUsed/>
   </w:style>
-  <w:style w:type="table" w:default="1" w:styleId="TableNormal">
+  <w:style w:type="table" w:default="1" w:styleId="a1">
     <w:name w:val="Normal Table"/>
     <w:uiPriority w:val="99"/>
     <w:semiHidden/>
@@ -1702,24 +1748,24 @@
       </w:tblCellMar>
     </w:tblPr>
   </w:style>
-  <w:style w:type="numbering" w:default="1" w:styleId="NoList">
+  <w:style w:type="numbering" w:default="1" w:styleId="a2">
     <w:name w:val="No List"/>
     <w:uiPriority w:val="99"/>
     <w:semiHidden/>
     <w:unhideWhenUsed/>
   </w:style>
-  <w:style w:type="character" w:styleId="LineNumber">
+  <w:style w:type="character" w:styleId="a3">
     <w:name w:val="line number"/>
-    <w:basedOn w:val="DefaultParagraphFont"/>
+    <w:basedOn w:val="a0"/>
     <w:uiPriority w:val="99"/>
     <w:semiHidden/>
     <w:unhideWhenUsed/>
     <w:rsid w:val="004026FE"/>
   </w:style>
-  <w:style w:type="paragraph" w:styleId="Header">
+  <w:style w:type="paragraph" w:styleId="a4">
     <w:name w:val="header"/>
-    <w:basedOn w:val="Normal"/>
-    <w:link w:val="HeaderChar"/>
+    <w:basedOn w:val="a"/>
+    <w:link w:val="a5"/>
     <w:uiPriority w:val="99"/>
     <w:unhideWhenUsed/>
     <w:rsid w:val="0041017E"/>
@@ -1731,17 +1777,17 @@
       <w:spacing w:after="0" w:line="240" w:lineRule="auto"/>
     </w:pPr>
   </w:style>
-  <w:style w:type="character" w:customStyle="1" w:styleId="HeaderChar">
-    <w:name w:val="Header Char"/>
-    <w:basedOn w:val="DefaultParagraphFont"/>
-    <w:link w:val="Header"/>
+  <w:style w:type="character" w:customStyle="1" w:styleId="a5">
+    <w:name w:val="Верхний колонтитул Знак"/>
+    <w:basedOn w:val="a0"/>
+    <w:link w:val="a4"/>
     <w:uiPriority w:val="99"/>
     <w:rsid w:val="0041017E"/>
   </w:style>
-  <w:style w:type="paragraph" w:styleId="Footer">
+  <w:style w:type="paragraph" w:styleId="a6">
     <w:name w:val="footer"/>
-    <w:basedOn w:val="Normal"/>
-    <w:link w:val="FooterChar"/>
+    <w:basedOn w:val="a"/>
+    <w:link w:val="a7"/>
     <w:uiPriority w:val="99"/>
     <w:unhideWhenUsed/>
     <w:rsid w:val="0041017E"/>
@@ -1753,10 +1799,10 @@
       <w:spacing w:after="0" w:line="240" w:lineRule="auto"/>
     </w:pPr>
   </w:style>
-  <w:style w:type="character" w:customStyle="1" w:styleId="FooterChar">
-    <w:name w:val="Footer Char"/>
-    <w:basedOn w:val="DefaultParagraphFont"/>
-    <w:link w:val="Footer"/>
+  <w:style w:type="character" w:customStyle="1" w:styleId="a7">
+    <w:name w:val="Нижний колонтитул Знак"/>
+    <w:basedOn w:val="a0"/>
+    <w:link w:val="a6"/>
     <w:uiPriority w:val="99"/>
     <w:rsid w:val="0041017E"/>
   </w:style>

</xml_diff>

<commit_message>
Updated file (10) 17.10.22
</commit_message>
<xml_diff>
--- a/LR2/109.docx
+++ b/LR2/109.docx
@@ -1058,7 +1058,7 @@
           <w:szCs w:val="28"/>
           <w:lang w:val="ru-RU"/>
         </w:rPr>
-        <w:t>«</w:t>
+        <w:t>"</w:t>
       </w:r>
       <w:r>
         <w:rPr>
@@ -1094,7 +1094,7 @@
           <w:szCs w:val="28"/>
           <w:lang w:val="ru-RU"/>
         </w:rPr>
-        <w:t>»</w:t>
+        <w:t>"</w:t>
       </w:r>
       <w:r>
         <w:rPr>

</xml_diff>